<commit_message>
Added documentation for schema in the repo
</commit_message>
<xml_diff>
--- a/Documentation.docx
+++ b/Documentation.docx
@@ -2,24 +2,24 @@
 <file path=word/document.xml><?xml version="1.0" encoding="utf-8"?>
 <w:document xmlns:wpc="http://schemas.microsoft.com/office/word/2010/wordprocessingCanvas" xmlns:cx="http://schemas.microsoft.com/office/drawing/2014/chartex" xmlns:cx1="http://schemas.microsoft.com/office/drawing/2015/9/8/chartex" xmlns:cx2="http://schemas.microsoft.com/office/drawing/2015/10/21/chartex" xmlns:cx3="http://schemas.microsoft.com/office/drawing/2016/5/9/chartex" xmlns:cx4="http://schemas.microsoft.com/office/drawing/2016/5/10/chartex" xmlns:cx5="http://schemas.microsoft.com/office/drawing/2016/5/11/chartex" xmlns:cx6="http://schemas.microsoft.com/office/drawing/2016/5/12/chartex" xmlns:cx7="http://schemas.microsoft.com/office/drawing/2016/5/13/chartex" xmlns:cx8="http://schemas.microsoft.com/office/drawing/2016/5/14/chartex" xmlns:mc="http://schemas.openxmlformats.org/markup-compatibility/2006" xmlns:aink="http://schemas.microsoft.com/office/drawing/2016/ink" xmlns:am3d="http://schemas.microsoft.com/office/drawing/2017/model3d" xmlns:o="urn:schemas-microsoft-com:office:office" xmlns:oel="http://schemas.microsoft.com/office/2019/extlst" xmlns:r="http://schemas.openxmlformats.org/officeDocument/2006/relationships" xmlns:m="http://schemas.openxmlformats.org/officeDocument/2006/math" xmlns:v="urn:schemas-microsoft-com:vml" xmlns:wp14="http://schemas.microsoft.com/office/word/2010/wordprocessingDrawing" xmlns:wp="http://schemas.openxmlformats.org/drawingml/2006/wordprocessingDrawing" xmlns:w10="urn:schemas-microsoft-com:office:word" xmlns:w="http://schemas.openxmlformats.org/wordprocessingml/2006/main" xmlns:w14="http://schemas.microsoft.com/office/word/2010/wordml" xmlns:w15="http://schemas.microsoft.com/office/word/2012/wordml" xmlns:w16cex="http://schemas.microsoft.com/office/word/2018/wordml/cex" xmlns:w16cid="http://schemas.microsoft.com/office/word/2016/wordml/cid" xmlns:w16="http://schemas.microsoft.com/office/word/2018/wordml" xmlns:w16sdtdh="http://schemas.microsoft.com/office/word/2020/wordml/sdtdatahash" xmlns:w16se="http://schemas.microsoft.com/office/word/2015/wordml/symex" xmlns:wpg="http://schemas.microsoft.com/office/word/2010/wordprocessingGroup" xmlns:wpi="http://schemas.microsoft.com/office/word/2010/wordprocessingInk" xmlns:wne="http://schemas.microsoft.com/office/word/2006/wordml" xmlns:wps="http://schemas.microsoft.com/office/word/2010/wordprocessingShape" mc:Ignorable="w14 w15 w16se w16cid w16 w16cex w16sdtdh wp14">
   <w:body>
-    <w:p/>
-    <w:p/>
-    <w:p>
-      <w:r>
-        <w:t>An example showing how I setup redux store using Cody .</w:t>
-      </w:r>
-      <w:r>
-        <w:t xml:space="preserve"> It has the prompts I have used to modify Cody’s output which was initially not working and was refined lateron to get the expected output.</w:t>
-      </w:r>
-    </w:p>
-    <w:p/>
-    <w:p>
+    <w:p>
+      <w:r>
+        <w:t>Database schema for users:-</w:t>
+      </w:r>
+    </w:p>
+    <w:p>
+      <w:r>
+        <w:t>Database setup on port 3306:-</w:t>
+      </w:r>
+      <w:r>
+        <w:br/>
+      </w:r>
       <w:r>
         <w:drawing>
-          <wp:inline distT="0" distB="0" distL="0" distR="0" wp14:anchorId="64872A77" wp14:editId="5D182A5F">
-            <wp:extent cx="5731510" cy="2161540"/>
+          <wp:inline distT="0" distB="0" distL="0" distR="0" wp14:anchorId="4BF6B2DA" wp14:editId="07B09E98">
+            <wp:extent cx="5731510" cy="2670810"/>
             <wp:effectExtent l="0" t="0" r="2540" b="0"/>
-            <wp:docPr id="1" name="Picture 1"/>
+            <wp:docPr id="546371520" name="Picture 1"/>
             <wp:cNvGraphicFramePr>
               <a:graphicFrameLocks xmlns:a="http://schemas.openxmlformats.org/drawingml/2006/main" noChangeAspect="1"/>
             </wp:cNvGraphicFramePr>
@@ -27,7 +27,7 @@
               <a:graphicData uri="http://schemas.openxmlformats.org/drawingml/2006/picture">
                 <pic:pic xmlns:pic="http://schemas.openxmlformats.org/drawingml/2006/picture">
                   <pic:nvPicPr>
-                    <pic:cNvPr id="1" name=""/>
+                    <pic:cNvPr id="546371520" name=""/>
                     <pic:cNvPicPr/>
                   </pic:nvPicPr>
                   <pic:blipFill>
@@ -39,7 +39,7 @@
                   <pic:spPr>
                     <a:xfrm>
                       <a:off x="0" y="0"/>
-                      <a:ext cx="5731510" cy="2161540"/>
+                      <a:ext cx="5731510" cy="2670810"/>
                     </a:xfrm>
                     <a:prstGeom prst="rect">
                       <a:avLst/>
@@ -55,11 +55,16 @@
     <w:p/>
     <w:p>
       <w:r>
+        <w:t>The schema of table users.</w:t>
+      </w:r>
+    </w:p>
+    <w:p>
+      <w:r>
         <w:drawing>
-          <wp:inline distT="0" distB="0" distL="0" distR="0" wp14:anchorId="7EABA83E" wp14:editId="2174EDD1">
-            <wp:extent cx="5731510" cy="1353185"/>
-            <wp:effectExtent l="0" t="0" r="2540" b="0"/>
-            <wp:docPr id="2" name="Picture 2"/>
+          <wp:inline distT="0" distB="0" distL="0" distR="0" wp14:anchorId="2E546B08" wp14:editId="779ADCC2">
+            <wp:extent cx="4198984" cy="3574090"/>
+            <wp:effectExtent l="0" t="0" r="0" b="7620"/>
+            <wp:docPr id="20486983" name="Picture 1"/>
             <wp:cNvGraphicFramePr>
               <a:graphicFrameLocks xmlns:a="http://schemas.openxmlformats.org/drawingml/2006/main" noChangeAspect="1"/>
             </wp:cNvGraphicFramePr>
@@ -67,7 +72,7 @@
               <a:graphicData uri="http://schemas.openxmlformats.org/drawingml/2006/picture">
                 <pic:pic xmlns:pic="http://schemas.openxmlformats.org/drawingml/2006/picture">
                   <pic:nvPicPr>
-                    <pic:cNvPr id="1" name=""/>
+                    <pic:cNvPr id="20486983" name=""/>
                     <pic:cNvPicPr/>
                   </pic:nvPicPr>
                   <pic:blipFill>
@@ -79,7 +84,7 @@
                   <pic:spPr>
                     <a:xfrm>
                       <a:off x="0" y="0"/>
-                      <a:ext cx="5731510" cy="1353185"/>
+                      <a:ext cx="4198984" cy="3574090"/>
                     </a:xfrm>
                     <a:prstGeom prst="rect">
                       <a:avLst/>
@@ -93,13 +98,27 @@
       </w:r>
     </w:p>
     <w:p/>
-    <w:p>
-      <w:r>
+    <w:p/>
+    <w:p>
+      <w:r>
+        <w:t>An example showing how I setup redux store using Cody .</w:t>
+      </w:r>
+      <w:r>
+        <w:t xml:space="preserve"> It has the prompts I have used to modify Cody’s output which was initially not working and was refined lateron to get the expected output.</w:t>
+      </w:r>
+    </w:p>
+    <w:p/>
+    <w:p>
+      <w:r>
+        <w:rPr>
+          <w:noProof/>
+        </w:rPr>
+        <w:lastRenderedPageBreak/>
         <w:drawing>
-          <wp:inline distT="0" distB="0" distL="0" distR="0" wp14:anchorId="5C881045" wp14:editId="4FF87C85">
-            <wp:extent cx="5731510" cy="1633855"/>
-            <wp:effectExtent l="0" t="0" r="2540" b="4445"/>
-            <wp:docPr id="3" name="Picture 3"/>
+          <wp:inline distT="0" distB="0" distL="0" distR="0" wp14:anchorId="64872A77" wp14:editId="5D182A5F">
+            <wp:extent cx="5731510" cy="2161540"/>
+            <wp:effectExtent l="0" t="0" r="2540" b="0"/>
+            <wp:docPr id="1" name="Picture 1"/>
             <wp:cNvGraphicFramePr>
               <a:graphicFrameLocks xmlns:a="http://schemas.openxmlformats.org/drawingml/2006/main" noChangeAspect="1"/>
             </wp:cNvGraphicFramePr>
@@ -119,7 +138,7 @@
                   <pic:spPr>
                     <a:xfrm>
                       <a:off x="0" y="0"/>
-                      <a:ext cx="5731510" cy="1633855"/>
+                      <a:ext cx="5731510" cy="2161540"/>
                     </a:xfrm>
                     <a:prstGeom prst="rect">
                       <a:avLst/>
@@ -135,12 +154,14 @@
     <w:p/>
     <w:p>
       <w:r>
-        <w:lastRenderedPageBreak/>
+        <w:rPr>
+          <w:noProof/>
+        </w:rPr>
         <w:drawing>
-          <wp:inline distT="0" distB="0" distL="0" distR="0" wp14:anchorId="28FD7CB2" wp14:editId="7353571A">
-            <wp:extent cx="5731510" cy="1946275"/>
+          <wp:inline distT="0" distB="0" distL="0" distR="0" wp14:anchorId="7EABA83E" wp14:editId="2174EDD1">
+            <wp:extent cx="5731510" cy="1353185"/>
             <wp:effectExtent l="0" t="0" r="2540" b="0"/>
-            <wp:docPr id="6" name="Picture 6"/>
+            <wp:docPr id="2" name="Picture 2"/>
             <wp:cNvGraphicFramePr>
               <a:graphicFrameLocks xmlns:a="http://schemas.openxmlformats.org/drawingml/2006/main" noChangeAspect="1"/>
             </wp:cNvGraphicFramePr>
@@ -160,7 +181,7 @@
                   <pic:spPr>
                     <a:xfrm>
                       <a:off x="0" y="0"/>
-                      <a:ext cx="5731510" cy="1946275"/>
+                      <a:ext cx="5731510" cy="1353185"/>
                     </a:xfrm>
                     <a:prstGeom prst="rect">
                       <a:avLst/>
@@ -176,16 +197,14 @@
     <w:p/>
     <w:p>
       <w:r>
-        <w:t>Example of setting up a 2 x 2 grid on products page. Refined the output to my need.</w:t>
-      </w:r>
-    </w:p>
-    <w:p>
-      <w:r>
+        <w:rPr>
+          <w:noProof/>
+        </w:rPr>
         <w:drawing>
-          <wp:inline distT="0" distB="0" distL="0" distR="0" wp14:anchorId="68D3879A" wp14:editId="45C11C5B">
-            <wp:extent cx="5731510" cy="3331210"/>
-            <wp:effectExtent l="0" t="0" r="2540" b="2540"/>
-            <wp:docPr id="7" name="Picture 7"/>
+          <wp:inline distT="0" distB="0" distL="0" distR="0" wp14:anchorId="5C881045" wp14:editId="4FF87C85">
+            <wp:extent cx="5731510" cy="1633855"/>
+            <wp:effectExtent l="0" t="0" r="2540" b="4445"/>
+            <wp:docPr id="3" name="Picture 3"/>
             <wp:cNvGraphicFramePr>
               <a:graphicFrameLocks xmlns:a="http://schemas.openxmlformats.org/drawingml/2006/main" noChangeAspect="1"/>
             </wp:cNvGraphicFramePr>
@@ -205,7 +224,7 @@
                   <pic:spPr>
                     <a:xfrm>
                       <a:off x="0" y="0"/>
-                      <a:ext cx="5731510" cy="3331210"/>
+                      <a:ext cx="5731510" cy="1633855"/>
                     </a:xfrm>
                     <a:prstGeom prst="rect">
                       <a:avLst/>
@@ -218,14 +237,17 @@
         </w:drawing>
       </w:r>
     </w:p>
-    <w:p>
-      <w:r>
-        <w:lastRenderedPageBreak/>
+    <w:p/>
+    <w:p>
+      <w:r>
+        <w:rPr>
+          <w:noProof/>
+        </w:rPr>
         <w:drawing>
-          <wp:inline distT="0" distB="0" distL="0" distR="0" wp14:anchorId="5C5CCFDD" wp14:editId="563349C9">
-            <wp:extent cx="5731510" cy="2794635"/>
-            <wp:effectExtent l="0" t="0" r="2540" b="5715"/>
-            <wp:docPr id="8" name="Picture 8"/>
+          <wp:inline distT="0" distB="0" distL="0" distR="0" wp14:anchorId="28FD7CB2" wp14:editId="7353571A">
+            <wp:extent cx="5731510" cy="1946275"/>
+            <wp:effectExtent l="0" t="0" r="2540" b="0"/>
+            <wp:docPr id="6" name="Picture 6"/>
             <wp:cNvGraphicFramePr>
               <a:graphicFrameLocks xmlns:a="http://schemas.openxmlformats.org/drawingml/2006/main" noChangeAspect="1"/>
             </wp:cNvGraphicFramePr>
@@ -245,6 +267,97 @@
                   <pic:spPr>
                     <a:xfrm>
                       <a:off x="0" y="0"/>
+                      <a:ext cx="5731510" cy="1946275"/>
+                    </a:xfrm>
+                    <a:prstGeom prst="rect">
+                      <a:avLst/>
+                    </a:prstGeom>
+                  </pic:spPr>
+                </pic:pic>
+              </a:graphicData>
+            </a:graphic>
+          </wp:inline>
+        </w:drawing>
+      </w:r>
+    </w:p>
+    <w:p/>
+    <w:p>
+      <w:r>
+        <w:lastRenderedPageBreak/>
+        <w:t>Example of setting up a 2 x 2 grid on products page. Refined the output to my need.</w:t>
+      </w:r>
+    </w:p>
+    <w:p>
+      <w:r>
+        <w:rPr>
+          <w:noProof/>
+        </w:rPr>
+        <w:drawing>
+          <wp:inline distT="0" distB="0" distL="0" distR="0" wp14:anchorId="68D3879A" wp14:editId="45C11C5B">
+            <wp:extent cx="5731510" cy="3331210"/>
+            <wp:effectExtent l="0" t="0" r="2540" b="2540"/>
+            <wp:docPr id="7" name="Picture 7"/>
+            <wp:cNvGraphicFramePr>
+              <a:graphicFrameLocks xmlns:a="http://schemas.openxmlformats.org/drawingml/2006/main" noChangeAspect="1"/>
+            </wp:cNvGraphicFramePr>
+            <a:graphic xmlns:a="http://schemas.openxmlformats.org/drawingml/2006/main">
+              <a:graphicData uri="http://schemas.openxmlformats.org/drawingml/2006/picture">
+                <pic:pic xmlns:pic="http://schemas.openxmlformats.org/drawingml/2006/picture">
+                  <pic:nvPicPr>
+                    <pic:cNvPr id="1" name=""/>
+                    <pic:cNvPicPr/>
+                  </pic:nvPicPr>
+                  <pic:blipFill>
+                    <a:blip r:embed="rId10"/>
+                    <a:stretch>
+                      <a:fillRect/>
+                    </a:stretch>
+                  </pic:blipFill>
+                  <pic:spPr>
+                    <a:xfrm>
+                      <a:off x="0" y="0"/>
+                      <a:ext cx="5731510" cy="3331210"/>
+                    </a:xfrm>
+                    <a:prstGeom prst="rect">
+                      <a:avLst/>
+                    </a:prstGeom>
+                  </pic:spPr>
+                </pic:pic>
+              </a:graphicData>
+            </a:graphic>
+          </wp:inline>
+        </w:drawing>
+      </w:r>
+    </w:p>
+    <w:p>
+      <w:r>
+        <w:rPr>
+          <w:noProof/>
+        </w:rPr>
+        <w:drawing>
+          <wp:inline distT="0" distB="0" distL="0" distR="0" wp14:anchorId="5C5CCFDD" wp14:editId="563349C9">
+            <wp:extent cx="5731510" cy="2794635"/>
+            <wp:effectExtent l="0" t="0" r="2540" b="5715"/>
+            <wp:docPr id="8" name="Picture 8"/>
+            <wp:cNvGraphicFramePr>
+              <a:graphicFrameLocks xmlns:a="http://schemas.openxmlformats.org/drawingml/2006/main" noChangeAspect="1"/>
+            </wp:cNvGraphicFramePr>
+            <a:graphic xmlns:a="http://schemas.openxmlformats.org/drawingml/2006/main">
+              <a:graphicData uri="http://schemas.openxmlformats.org/drawingml/2006/picture">
+                <pic:pic xmlns:pic="http://schemas.openxmlformats.org/drawingml/2006/picture">
+                  <pic:nvPicPr>
+                    <pic:cNvPr id="1" name=""/>
+                    <pic:cNvPicPr/>
+                  </pic:nvPicPr>
+                  <pic:blipFill>
+                    <a:blip r:embed="rId11"/>
+                    <a:stretch>
+                      <a:fillRect/>
+                    </a:stretch>
+                  </pic:blipFill>
+                  <pic:spPr>
+                    <a:xfrm>
+                      <a:off x="0" y="0"/>
                       <a:ext cx="5731510" cy="2794635"/>
                     </a:xfrm>
                     <a:prstGeom prst="rect">
@@ -261,6 +374,10 @@
     <w:p/>
     <w:p>
       <w:r>
+        <w:rPr>
+          <w:noProof/>
+        </w:rPr>
+        <w:lastRenderedPageBreak/>
         <w:drawing>
           <wp:inline distT="0" distB="0" distL="0" distR="0" wp14:anchorId="58D8FFF5" wp14:editId="23FFD322">
             <wp:extent cx="5731510" cy="3669665"/>
@@ -277,7 +394,7 @@
                     <pic:cNvPicPr/>
                   </pic:nvPicPr>
                   <pic:blipFill>
-                    <a:blip r:embed="rId10"/>
+                    <a:blip r:embed="rId12"/>
                     <a:stretch>
                       <a:fillRect/>
                     </a:stretch>

</xml_diff>